<commit_message>
add user session filter
</commit_message>
<xml_diff>
--- a/resource/document/DiDi_Plate server端接口.docx
+++ b/resource/document/DiDi_Plate server端接口.docx
@@ -20,8 +20,12 @@
         </w:rPr>
         <w:t xml:space="preserve"> Server</w:t>
       </w:r>
-      <w:bookmarkStart w:id="0" w:name="_GoBack"/>
-      <w:bookmarkEnd w:id="0"/>
+      <w:r>
+        <w:rPr>
+          <w:rFonts w:hint="eastAsia"/>
+        </w:rPr>
+        <w:t>端</w:t>
+      </w:r>
       <w:r>
         <w:rPr>
           <w:rFonts w:hint="eastAsia"/>
@@ -288,6 +292,18 @@
         </w:rPr>
         <w:t>:</w:t>
       </w:r>
+      <w:r>
+        <w:t xml:space="preserve"> </w:t>
+      </w:r>
+      <w:r>
+        <w:rPr>
+          <w:rFonts w:hint="eastAsia"/>
+        </w:rPr>
+        <w:t xml:space="preserve"> </w:t>
+      </w:r>
+      <w:r>
+        <w:t>http://cnpdgtdg211wx50:8080/GMGit/git/GMProjects/DIDIPlate_Server.git</w:t>
+      </w:r>
     </w:p>
     <w:p>
       <w:proofErr w:type="spellStart"/>
@@ -306,6 +322,182 @@
           <w:rFonts w:hint="eastAsia"/>
         </w:rPr>
         <w:t>:</w:t>
+      </w:r>
+      <w:r>
+        <w:rPr>
+          <w:rFonts w:hint="eastAsia"/>
+        </w:rPr>
+        <w:t xml:space="preserve">  </w:t>
+      </w:r>
+      <w:hyperlink r:id="rId6" w:history="1">
+        <w:r>
+          <w:t>http://cnpdgtdg211wx50:8080/GMGit/git/GMProjects/GM_Openfire.git</w:t>
+        </w:r>
+      </w:hyperlink>
+    </w:p>
+    <w:p>
+      <w:r>
+        <w:rPr>
+          <w:rFonts w:hint="eastAsia"/>
+        </w:rPr>
+        <w:t>相关文档在</w:t>
+      </w:r>
+      <w:proofErr w:type="spellStart"/>
+      <w:r>
+        <w:rPr>
+          <w:rFonts w:hint="eastAsia"/>
+        </w:rPr>
+        <w:t>Infobus</w:t>
+      </w:r>
+      <w:proofErr w:type="spellEnd"/>
+      <w:r>
+        <w:rPr>
+          <w:rFonts w:hint="eastAsia"/>
+        </w:rPr>
+        <w:t>工程</w:t>
+      </w:r>
+      <w:r>
+        <w:rPr>
+          <w:rFonts w:hint="eastAsia"/>
+        </w:rPr>
+        <w:t>/resource/document/</w:t>
+      </w:r>
+      <w:r>
+        <w:rPr>
+          <w:rFonts w:hint="eastAsia"/>
+        </w:rPr>
+        <w:t>目录底下</w:t>
+      </w:r>
+    </w:p>
+    <w:p>
+      <w:proofErr w:type="spellStart"/>
+      <w:r>
+        <w:rPr>
+          <w:rFonts w:hint="eastAsia"/>
+        </w:rPr>
+        <w:t>Git</w:t>
+      </w:r>
+      <w:proofErr w:type="spellEnd"/>
+      <w:r>
+        <w:rPr>
+          <w:rFonts w:hint="eastAsia"/>
+        </w:rPr>
+        <w:t xml:space="preserve"> </w:t>
+      </w:r>
+      <w:r>
+        <w:rPr>
+          <w:rFonts w:hint="eastAsia"/>
+        </w:rPr>
+        <w:t>需要用户名密码，目前有用户：</w:t>
+      </w:r>
+    </w:p>
+    <w:p>
+      <w:proofErr w:type="spellStart"/>
+      <w:proofErr w:type="gramStart"/>
+      <w:r>
+        <w:rPr>
+          <w:rFonts w:hint="eastAsia"/>
+        </w:rPr>
+        <w:t>e</w:t>
+      </w:r>
+      <w:r>
+        <w:rPr>
+          <w:rFonts w:hint="eastAsia"/>
+        </w:rPr>
+        <w:t>ric</w:t>
+      </w:r>
+      <w:proofErr w:type="spellEnd"/>
+      <w:r>
+        <w:rPr>
+          <w:rFonts w:hint="eastAsia"/>
+        </w:rPr>
+        <w:t>/12345</w:t>
+      </w:r>
+      <w:proofErr w:type="gramEnd"/>
+    </w:p>
+    <w:p>
+      <w:proofErr w:type="spellStart"/>
+      <w:proofErr w:type="gramStart"/>
+      <w:r>
+        <w:rPr>
+          <w:rFonts w:hint="eastAsia"/>
+        </w:rPr>
+        <w:t>l</w:t>
+      </w:r>
+      <w:r>
+        <w:rPr>
+          <w:rFonts w:hint="eastAsia"/>
+        </w:rPr>
+        <w:t>iumeng</w:t>
+      </w:r>
+      <w:proofErr w:type="spellEnd"/>
+      <w:r>
+        <w:rPr>
+          <w:rFonts w:hint="eastAsia"/>
+        </w:rPr>
+        <w:t>/12345</w:t>
+      </w:r>
+      <w:proofErr w:type="gramEnd"/>
+    </w:p>
+    <w:p>
+      <w:r>
+        <w:rPr>
+          <w:rFonts w:hint="eastAsia"/>
+        </w:rPr>
+        <w:t>登录</w:t>
+      </w:r>
+      <w:r>
+        <w:fldChar w:fldCharType="begin"/>
+      </w:r>
+      <w:r>
+        <w:instrText xml:space="preserve"> HYPERLINK "http://cnpdgtdg211wx50:8080/GMGit/" </w:instrText>
+      </w:r>
+      <w:r>
+        <w:fldChar w:fldCharType="separate"/>
+      </w:r>
+      <w:r>
+        <w:rPr>
+          <w:rStyle w:val="Hyperlink"/>
+        </w:rPr>
+        <w:t>http://cnpdgtdg211wx50:8080/GMGit/</w:t>
+      </w:r>
+      <w:r>
+        <w:rPr>
+          <w:rStyle w:val="Hyperlink"/>
+        </w:rPr>
+        <w:fldChar w:fldCharType="end"/>
+      </w:r>
+      <w:r>
+        <w:rPr>
+          <w:rFonts w:hint="eastAsia"/>
+        </w:rPr>
+        <w:t xml:space="preserve"> </w:t>
+      </w:r>
+      <w:r>
+        <w:rPr>
+          <w:rFonts w:hint="eastAsia"/>
+        </w:rPr>
+        <w:t>可查看所有</w:t>
+      </w:r>
+      <w:proofErr w:type="spellStart"/>
+      <w:r>
+        <w:rPr>
+          <w:rFonts w:hint="eastAsia"/>
+        </w:rPr>
+        <w:t>git</w:t>
+      </w:r>
+      <w:proofErr w:type="spellEnd"/>
+      <w:r>
+        <w:rPr>
+          <w:rFonts w:hint="eastAsia"/>
+        </w:rPr>
+        <w:t xml:space="preserve"> server</w:t>
+      </w:r>
+      <w:r>
+        <w:rPr>
+          <w:rFonts w:hint="eastAsia"/>
+        </w:rPr>
+        <w:t>上的项目</w:t>
       </w:r>
     </w:p>
     <w:p>
@@ -647,7 +839,7 @@
               <w:widowControl/>
               <w:jc w:val="left"/>
             </w:pPr>
-            <w:hyperlink r:id="rId6" w:history="1">
+            <w:hyperlink r:id="rId7" w:history="1">
               <w:r>
                 <w:t>test@gm.com</w:t>
               </w:r>
@@ -1355,8 +1547,9 @@
           <w:sz w:val="15"/>
           <w:szCs w:val="15"/>
         </w:rPr>
-        <w:t>{"result":"0","data":{"userName":"spring04","createDate":null,"email":"test@gm.com","name":null,"status":0,"updateDate":null,"userDetail":{"userName":"spring04","birth":null,"idCard":null,"age":null,"location":null,"phon</w:t>
-      </w:r>
+        <w:t>{"result":"0","data":{"userName":"spring04","createDate":null,"email":"test@gm.com","name":null,"status":0,"updateDate":null,"userDetail":{"userName":"spring04","birth":null,"idCard":null,"age":null,"location":null,"phone":"18200000000","nickName":"酒肉穿肠","</w:t>
+      </w:r>
+      <w:proofErr w:type="spellStart"/>
       <w:r>
         <w:rPr>
           <w:rFonts w:ascii="宋体" w:eastAsia="宋体" w:hAnsi="宋体" w:cs="宋体"/>
@@ -1364,10 +1557,9 @@
           <w:sz w:val="15"/>
           <w:szCs w:val="15"/>
         </w:rPr>
-        <w:lastRenderedPageBreak/>
-        <w:t>e":"18200000000","nickName":"酒肉穿肠","</w:t>
-      </w:r>
-      <w:proofErr w:type="spellStart"/>
+        <w:t>photo":null,"plate</w:t>
+      </w:r>
+      <w:proofErr w:type="spellEnd"/>
       <w:r>
         <w:rPr>
           <w:rFonts w:ascii="宋体" w:eastAsia="宋体" w:hAnsi="宋体" w:cs="宋体"/>
@@ -1375,9 +1567,9 @@
           <w:sz w:val="15"/>
           <w:szCs w:val="15"/>
         </w:rPr>
-        <w:t>photo":null,"plate</w:t>
-      </w:r>
-      <w:proofErr w:type="spellEnd"/>
+        <w:t>":"沪ABCDE","profession":null,"sex":"1","signature":"Tomorrow become better!","email":null,"</w:t>
+      </w:r>
+      <w:proofErr w:type="spellStart"/>
       <w:r>
         <w:rPr>
           <w:rFonts w:ascii="宋体" w:eastAsia="宋体" w:hAnsi="宋体" w:cs="宋体"/>
@@ -1385,9 +1577,9 @@
           <w:sz w:val="15"/>
           <w:szCs w:val="15"/>
         </w:rPr>
-        <w:t>":"沪ABCDE","profession":null,"sex":"1","signature":"Tomorrow become better!","email":null,"</w:t>
-      </w:r>
-      <w:proofErr w:type="spellStart"/>
+        <w:t>curVoiceUrl</w:t>
+      </w:r>
+      <w:proofErr w:type="spellEnd"/>
       <w:r>
         <w:rPr>
           <w:rFonts w:ascii="宋体" w:eastAsia="宋体" w:hAnsi="宋体" w:cs="宋体"/>
@@ -1395,9 +1587,9 @@
           <w:sz w:val="15"/>
           <w:szCs w:val="15"/>
         </w:rPr>
-        <w:t>curVoiceUrl</w:t>
-      </w:r>
-      <w:proofErr w:type="spellEnd"/>
+        <w:t>":null}},"</w:t>
+      </w:r>
+      <w:proofErr w:type="spellStart"/>
       <w:r>
         <w:rPr>
           <w:rFonts w:ascii="宋体" w:eastAsia="宋体" w:hAnsi="宋体" w:cs="宋体"/>
@@ -1405,9 +1597,9 @@
           <w:sz w:val="15"/>
           <w:szCs w:val="15"/>
         </w:rPr>
-        <w:t>":null}},"</w:t>
-      </w:r>
-      <w:proofErr w:type="spellStart"/>
+        <w:t>msg</w:t>
+      </w:r>
+      <w:proofErr w:type="spellEnd"/>
       <w:r>
         <w:rPr>
           <w:rFonts w:ascii="宋体" w:eastAsia="宋体" w:hAnsi="宋体" w:cs="宋体"/>
@@ -1415,16 +1607,6 @@
           <w:sz w:val="15"/>
           <w:szCs w:val="15"/>
         </w:rPr>
-        <w:t>msg</w:t>
-      </w:r>
-      <w:proofErr w:type="spellEnd"/>
-      <w:r>
-        <w:rPr>
-          <w:rFonts w:ascii="宋体" w:eastAsia="宋体" w:hAnsi="宋体" w:cs="宋体"/>
-          <w:kern w:val="0"/>
-          <w:sz w:val="15"/>
-          <w:szCs w:val="15"/>
-        </w:rPr>
         <w:t>":"注册成功!"}</w:t>
       </w:r>
     </w:p>
@@ -1634,86 +1816,225 @@
     </w:p>
     <w:p>
       <w:r>
+        <w:t xml:space="preserve">     connection = new </w:t>
+      </w:r>
+      <w:proofErr w:type="spellStart"/>
+      <w:r>
+        <w:t>XMPPConnection</w:t>
+      </w:r>
+      <w:proofErr w:type="spellEnd"/>
+      <w:r>
+        <w:t>(</w:t>
+      </w:r>
+      <w:proofErr w:type="spellStart"/>
+      <w:r>
+        <w:t>config</w:t>
+      </w:r>
+      <w:proofErr w:type="spellEnd"/>
+      <w:r>
+        <w:t xml:space="preserve">);  </w:t>
+      </w:r>
+    </w:p>
+    <w:p>
+      <w:r>
         <w:t xml:space="preserve">     </w:t>
       </w:r>
+      <w:proofErr w:type="spellStart"/>
       <w:proofErr w:type="gramStart"/>
       <w:r>
+        <w:t>connection.connect</w:t>
+      </w:r>
+      <w:proofErr w:type="spellEnd"/>
+      <w:r>
+        <w:t>(</w:t>
+      </w:r>
+      <w:proofErr w:type="gramEnd"/>
+      <w:r>
+        <w:t>);</w:t>
+      </w:r>
+    </w:p>
+    <w:p>
+      <w:pPr>
+        <w:ind w:firstLineChars="250" w:firstLine="525"/>
+      </w:pPr>
+      <w:proofErr w:type="spellStart"/>
+      <w:proofErr w:type="gramStart"/>
+      <w:r>
         <w:t>connection</w:t>
       </w:r>
+      <w:r>
+        <w:rPr>
+          <w:rFonts w:hint="eastAsia"/>
+        </w:rPr>
+        <w:t>.login</w:t>
+      </w:r>
+      <w:proofErr w:type="spellEnd"/>
+      <w:r>
+        <w:rPr>
+          <w:rFonts w:hint="eastAsia"/>
+        </w:rPr>
+        <w:t>(</w:t>
+      </w:r>
       <w:proofErr w:type="gramEnd"/>
       <w:r>
-        <w:t xml:space="preserve"> = new </w:t>
-      </w:r>
-      <w:proofErr w:type="spellStart"/>
-      <w:r>
-        <w:t>XMPPConnection</w:t>
-      </w:r>
-      <w:proofErr w:type="spellEnd"/>
-      <w:r>
-        <w:t>(</w:t>
-      </w:r>
-      <w:proofErr w:type="spellStart"/>
-      <w:r>
-        <w:t>config</w:t>
-      </w:r>
-      <w:proofErr w:type="spellEnd"/>
-      <w:r>
-        <w:t xml:space="preserve">);  </w:t>
-      </w:r>
-    </w:p>
-    <w:p>
-      <w:r>
-        <w:t xml:space="preserve">     </w:t>
-      </w:r>
-      <w:proofErr w:type="spellStart"/>
+        <w:rPr>
+          <w:rFonts w:hint="eastAsia"/>
+        </w:rPr>
+        <w:t>username, password)</w:t>
+      </w:r>
+    </w:p>
+    <w:p>
+      <w:pPr>
+        <w:ind w:firstLineChars="250" w:firstLine="525"/>
+      </w:pPr>
+    </w:p>
+    <w:p>
+      <w:pPr>
+        <w:widowControl/>
+        <w:jc w:val="left"/>
+        <w:rPr>
+          <w:rFonts w:hint="eastAsia"/>
+        </w:rPr>
+      </w:pPr>
+      <w:r>
+        <w:rPr>
+          <w:rFonts w:hint="eastAsia"/>
+        </w:rPr>
+        <w:t>用户登录</w:t>
+      </w:r>
+      <w:proofErr w:type="spellStart"/>
+      <w:r>
+        <w:t>infobus</w:t>
+      </w:r>
+      <w:proofErr w:type="spellEnd"/>
+      <w:r>
+        <w:rPr>
+          <w:rFonts w:hint="eastAsia"/>
+        </w:rPr>
+        <w:t>并返回个人详细信息</w:t>
+      </w:r>
+    </w:p>
+    <w:p>
+      <w:pPr>
+        <w:widowControl/>
+        <w:jc w:val="left"/>
+      </w:pPr>
+      <w:r>
+        <w:t>R</w:t>
+      </w:r>
+      <w:r>
+        <w:rPr>
+          <w:rFonts w:hint="eastAsia"/>
+        </w:rPr>
+        <w:t xml:space="preserve">equest </w:t>
+      </w:r>
       <w:proofErr w:type="gramStart"/>
       <w:r>
-        <w:t>connection.connect</w:t>
-      </w:r>
-      <w:proofErr w:type="spellEnd"/>
-      <w:r>
-        <w:t>(</w:t>
+        <w:rPr>
+          <w:rFonts w:hint="eastAsia"/>
+        </w:rPr>
+        <w:t>url</w:t>
       </w:r>
       <w:proofErr w:type="gramEnd"/>
       <w:r>
-        <w:t>);</w:t>
+        <w:rPr>
+          <w:rFonts w:hint="eastAsia"/>
+        </w:rPr>
+        <w:t xml:space="preserve">: </w:t>
+      </w:r>
+      <w:hyperlink r:id="rId8" w:history="1">
+        <w:r>
+          <w:rPr>
+            <w:rStyle w:val="Hyperlink"/>
+            <w:rFonts w:hint="eastAsia"/>
+          </w:rPr>
+          <w:t>http://server:port/infobus/user/login</w:t>
+        </w:r>
+      </w:hyperlink>
+      <w:r>
+        <w:rPr>
+          <w:rFonts w:hint="eastAsia"/>
+        </w:rPr>
+        <w:t>.do</w:t>
+      </w:r>
+    </w:p>
+    <w:p>
+      <w:r>
+        <w:t>R</w:t>
+      </w:r>
+      <w:r>
+        <w:rPr>
+          <w:rFonts w:hint="eastAsia"/>
+        </w:rPr>
+        <w:t xml:space="preserve">equest </w:t>
+      </w:r>
+      <w:proofErr w:type="spellStart"/>
+      <w:proofErr w:type="gramStart"/>
+      <w:r>
+        <w:rPr>
+          <w:rFonts w:hint="eastAsia"/>
+        </w:rPr>
+        <w:t>params</w:t>
+      </w:r>
+      <w:proofErr w:type="spellEnd"/>
+      <w:r>
+        <w:rPr>
+          <w:rFonts w:hint="eastAsia"/>
+        </w:rPr>
+        <w:t xml:space="preserve"> :</w:t>
+      </w:r>
+      <w:proofErr w:type="gramEnd"/>
+      <w:r>
+        <w:rPr>
+          <w:rFonts w:hint="eastAsia"/>
+        </w:rPr>
+        <w:t xml:space="preserve"> </w:t>
+      </w:r>
+      <w:r>
+        <w:t>username</w:t>
+      </w:r>
+      <w:r>
+        <w:rPr>
+          <w:rFonts w:hint="eastAsia"/>
+        </w:rPr>
+        <w:t>=spring01&amp;</w:t>
+      </w:r>
+      <w:r>
+        <w:rPr>
+          <w:rFonts w:hint="eastAsia"/>
+        </w:rPr>
+        <w:t>password</w:t>
+      </w:r>
+      <w:r>
+        <w:rPr>
+          <w:rFonts w:hint="eastAsia"/>
+        </w:rPr>
+        <w:t>=</w:t>
+      </w:r>
+      <w:r>
+        <w:rPr>
+          <w:rFonts w:hint="eastAsia"/>
+        </w:rPr>
+        <w:t>password</w:t>
       </w:r>
     </w:p>
     <w:p>
       <w:pPr>
         <w:ind w:firstLineChars="250" w:firstLine="525"/>
-      </w:pPr>
-      <w:proofErr w:type="spellStart"/>
-      <w:proofErr w:type="gramStart"/>
-      <w:r>
-        <w:t>connection</w:t>
-      </w:r>
-      <w:r>
-        <w:rPr>
-          <w:rFonts w:hint="eastAsia"/>
-        </w:rPr>
-        <w:t>.login</w:t>
-      </w:r>
-      <w:proofErr w:type="spellEnd"/>
-      <w:r>
-        <w:rPr>
-          <w:rFonts w:hint="eastAsia"/>
-        </w:rPr>
-        <w:t>(</w:t>
-      </w:r>
-      <w:proofErr w:type="gramEnd"/>
-      <w:r>
-        <w:rPr>
-          <w:rFonts w:hint="eastAsia"/>
-        </w:rPr>
-        <w:t>username, password)</w:t>
-      </w:r>
+        <w:rPr>
+          <w:rFonts w:hint="eastAsia"/>
+        </w:rPr>
+      </w:pPr>
+    </w:p>
+    <w:p>
+      <w:pPr>
+        <w:ind w:firstLineChars="250" w:firstLine="525"/>
+      </w:pPr>
     </w:p>
     <w:p>
       <w:pPr>
         <w:pStyle w:val="Heading3"/>
         <w:rPr>
-          <w:rFonts w:hint="eastAsia"/>
           <w:sz w:val="21"/>
           <w:szCs w:val="21"/>
         </w:rPr>
@@ -1738,8 +2059,6 @@
     <w:p>
       <w:r>
         <w:tab/>
-      </w:r>
-      <w:r>
         <w:t xml:space="preserve">Presence </w:t>
       </w:r>
       <w:proofErr w:type="spellStart"/>
@@ -2002,16 +2321,7 @@
         <w:fldChar w:fldCharType="begin"/>
       </w:r>
       <w:r>
-        <w:instrText xml:space="preserve"> HYPERLINK "</w:instrText>
-      </w:r>
-      <w:r>
-        <w:rPr>
-          <w:rFonts w:hint="eastAsia"/>
-        </w:rPr>
-        <w:instrText>http://&lt;Server</w:instrText>
-      </w:r>
-      <w:r>
-        <w:instrText xml:space="preserve">" </w:instrText>
+        <w:instrText xml:space="preserve"> HYPERLINK </w:instrText>
       </w:r>
       <w:r>
         <w:fldChar w:fldCharType="separate"/>
@@ -2438,7 +2748,7 @@
         </w:rPr>
         <w:t xml:space="preserve">: </w:t>
       </w:r>
-      <w:hyperlink r:id="rId7" w:history="1">
+      <w:hyperlink r:id="rId9" w:history="1">
         <w:r>
           <w:rPr>
             <w:rFonts w:hint="eastAsia"/>
@@ -2547,7 +2857,6 @@
           <w:tab w:val="center" w:pos="4153"/>
         </w:tabs>
         <w:rPr>
-          <w:rFonts w:hint="eastAsia"/>
           <w:sz w:val="21"/>
           <w:szCs w:val="21"/>
         </w:rPr>
@@ -2597,11 +2906,8 @@
       <w:pPr>
         <w:widowControl/>
         <w:jc w:val="left"/>
-        <w:rPr>
-          <w:rFonts w:hint="eastAsia"/>
-        </w:rPr>
-      </w:pPr>
-      <w:hyperlink r:id="rId8" w:history="1">
+      </w:pPr>
+      <w:hyperlink r:id="rId10" w:history="1">
         <w:r>
           <w:t>http://</w:t>
         </w:r>
@@ -2620,11 +2926,6 @@
       </w:r>
     </w:p>
     <w:p>
-      <w:pPr>
-        <w:rPr>
-          <w:rFonts w:hint="eastAsia"/>
-        </w:rPr>
-      </w:pPr>
       <w:r>
         <w:rPr>
           <w:rFonts w:hint="eastAsia"/>
@@ -2659,11 +2960,6 @@
       </w:r>
     </w:p>
     <w:p>
-      <w:pPr>
-        <w:rPr>
-          <w:rFonts w:hint="eastAsia"/>
-        </w:rPr>
-      </w:pPr>
       <w:proofErr w:type="spellStart"/>
       <w:r>
         <w:rPr>
@@ -2702,22 +2998,21 @@
         </w:tabs>
         <w:jc w:val="left"/>
         <w:rPr>
-          <w:rFonts w:ascii="宋体" w:eastAsia="宋体" w:hAnsi="宋体" w:cs="宋体" w:hint="eastAsia"/>
-          <w:color w:val="000000"/>
-          <w:kern w:val="0"/>
-          <w:sz w:val="15"/>
-          <w:szCs w:val="15"/>
-        </w:rPr>
-      </w:pPr>
-      <w:r>
-        <w:rPr>
           <w:rFonts w:ascii="宋体" w:eastAsia="宋体" w:hAnsi="宋体" w:cs="宋体"/>
           <w:color w:val="000000"/>
           <w:kern w:val="0"/>
           <w:sz w:val="15"/>
           <w:szCs w:val="15"/>
         </w:rPr>
-        <w:lastRenderedPageBreak/>
+      </w:pPr>
+      <w:r>
+        <w:rPr>
+          <w:rFonts w:ascii="宋体" w:eastAsia="宋体" w:hAnsi="宋体" w:cs="宋体"/>
+          <w:color w:val="000000"/>
+          <w:kern w:val="0"/>
+          <w:sz w:val="15"/>
+          <w:szCs w:val="15"/>
+        </w:rPr>
         <w:t>{"result":"0","data":{"userName":"spring01","createDate":null,"email":"test@gm.com","name":null,"status":0,"updateDate":null,"userDetail":{"userName":"spring01","birth":"1987-01-01","idCard":"1234567890111212","age":"28","location":"金皖路5号6","phone":"13800138000","nickName":"spring01","photo":"http://172.20.10.8/GMContent/userProfile/spring011386133778833.png","plate":"沪MI1234","profession":"平面设计","sex":"0","signature":"Happy every day!","email":null,"</w:t>
       </w:r>
       <w:proofErr w:type="spellStart"/>
@@ -2788,7 +3083,7 @@
         </w:tabs>
         <w:jc w:val="left"/>
         <w:rPr>
-          <w:rFonts w:ascii="宋体" w:eastAsia="宋体" w:hAnsi="宋体" w:cs="宋体" w:hint="eastAsia"/>
+          <w:rFonts w:ascii="宋体" w:eastAsia="宋体" w:hAnsi="宋体" w:cs="宋体"/>
           <w:color w:val="000000"/>
           <w:kern w:val="0"/>
           <w:sz w:val="15"/>
@@ -2819,7 +3114,7 @@
         </w:tabs>
         <w:jc w:val="left"/>
         <w:rPr>
-          <w:rFonts w:ascii="宋体" w:eastAsia="宋体" w:hAnsi="宋体" w:cs="宋体" w:hint="eastAsia"/>
+          <w:rFonts w:ascii="宋体" w:eastAsia="宋体" w:hAnsi="宋体" w:cs="宋体"/>
           <w:color w:val="000000"/>
           <w:kern w:val="0"/>
           <w:sz w:val="15"/>
@@ -2860,7 +3155,7 @@
         </w:tabs>
         <w:jc w:val="left"/>
         <w:rPr>
-          <w:rFonts w:ascii="宋体" w:eastAsia="宋体" w:hAnsi="宋体" w:cs="宋体" w:hint="eastAsia"/>
+          <w:rFonts w:ascii="宋体" w:eastAsia="宋体" w:hAnsi="宋体" w:cs="宋体"/>
           <w:kern w:val="0"/>
           <w:sz w:val="15"/>
           <w:szCs w:val="15"/>
@@ -2899,7 +3194,7 @@
         </w:tabs>
         <w:jc w:val="left"/>
         <w:rPr>
-          <w:rFonts w:ascii="宋体" w:eastAsia="宋体" w:hAnsi="宋体" w:cs="宋体" w:hint="eastAsia"/>
+          <w:rFonts w:ascii="宋体" w:eastAsia="宋体" w:hAnsi="宋体" w:cs="宋体"/>
           <w:kern w:val="0"/>
           <w:sz w:val="15"/>
           <w:szCs w:val="15"/>
@@ -3385,25 +3680,12 @@
         <w:t xml:space="preserve">}  </w:t>
       </w:r>
     </w:p>
-    <w:p>
-      <w:pPr>
-        <w:rPr>
-          <w:rFonts w:hint="eastAsia"/>
-        </w:rPr>
-      </w:pPr>
-    </w:p>
-    <w:p>
-      <w:pPr>
-        <w:rPr>
-          <w:rFonts w:hint="eastAsia"/>
-        </w:rPr>
-      </w:pPr>
-    </w:p>
+    <w:p/>
+    <w:p/>
     <w:p>
       <w:pPr>
         <w:pStyle w:val="Heading3"/>
         <w:rPr>
-          <w:rFonts w:hint="eastAsia"/>
           <w:sz w:val="21"/>
           <w:szCs w:val="21"/>
         </w:rPr>
@@ -3483,11 +3765,6 @@
       </w:r>
     </w:p>
     <w:p>
-      <w:pPr>
-        <w:rPr>
-          <w:rFonts w:hint="eastAsia"/>
-        </w:rPr>
-      </w:pPr>
       <w:r>
         <w:t xml:space="preserve"> </w:t>
       </w:r>
@@ -3505,18 +3782,11 @@
         <w:t>"hello");</w:t>
       </w:r>
     </w:p>
-    <w:p>
-      <w:pPr>
-        <w:rPr>
-          <w:rFonts w:hint="eastAsia"/>
-        </w:rPr>
-      </w:pPr>
-    </w:p>
+    <w:p/>
     <w:p>
       <w:pPr>
         <w:pStyle w:val="Heading3"/>
         <w:rPr>
-          <w:rFonts w:hint="eastAsia"/>
           <w:sz w:val="21"/>
           <w:szCs w:val="21"/>
         </w:rPr>
@@ -3538,9 +3808,6 @@
           <w:numId w:val="2"/>
         </w:numPr>
         <w:ind w:firstLineChars="0"/>
-        <w:rPr>
-          <w:rFonts w:hint="eastAsia"/>
-        </w:rPr>
       </w:pPr>
       <w:r>
         <w:rPr>
@@ -3609,9 +3876,6 @@
       <w:pPr>
         <w:pStyle w:val="ListParagraph"/>
         <w:ind w:left="360" w:firstLineChars="0" w:firstLine="0"/>
-        <w:rPr>
-          <w:rFonts w:hint="eastAsia"/>
-        </w:rPr>
       </w:pPr>
       <w:r>
         <w:t>R</w:t>
@@ -3679,9 +3943,6 @@
       <w:pPr>
         <w:pStyle w:val="ListParagraph"/>
         <w:ind w:left="360" w:firstLineChars="0" w:firstLine="0"/>
-        <w:rPr>
-          <w:rFonts w:hint="eastAsia"/>
-        </w:rPr>
       </w:pPr>
       <w:r>
         <w:rPr>
@@ -3708,9 +3969,6 @@
       <w:pPr>
         <w:pStyle w:val="ListParagraph"/>
         <w:ind w:left="360" w:firstLineChars="0" w:firstLine="0"/>
-        <w:rPr>
-          <w:rFonts w:hint="eastAsia"/>
-        </w:rPr>
       </w:pPr>
       <w:r>
         <w:rPr>
@@ -3739,9 +3997,6 @@
       <w:pPr>
         <w:pStyle w:val="ListParagraph"/>
         <w:ind w:left="360" w:firstLineChars="0" w:firstLine="0"/>
-        <w:rPr>
-          <w:rFonts w:hint="eastAsia"/>
-        </w:rPr>
       </w:pPr>
     </w:p>
     <w:p>
@@ -3752,9 +4007,6 @@
           <w:numId w:val="2"/>
         </w:numPr>
         <w:ind w:firstLineChars="0"/>
-        <w:rPr>
-          <w:rFonts w:hint="eastAsia"/>
-        </w:rPr>
       </w:pPr>
       <w:r>
         <w:rPr>
@@ -3811,7 +4063,6 @@
       <w:pPr>
         <w:pStyle w:val="Heading3"/>
         <w:rPr>
-          <w:rFonts w:hint="eastAsia"/>
           <w:sz w:val="21"/>
           <w:szCs w:val="21"/>
         </w:rPr>
@@ -3822,7 +4073,6 @@
           <w:sz w:val="21"/>
           <w:szCs w:val="21"/>
         </w:rPr>
-        <w:lastRenderedPageBreak/>
         <w:t>接收好友消息</w:t>
       </w:r>
     </w:p>
@@ -4008,9 +4258,6 @@
       <w:pPr>
         <w:pStyle w:val="ListParagraph"/>
         <w:ind w:left="360"/>
-        <w:rPr>
-          <w:rFonts w:hint="eastAsia"/>
-        </w:rPr>
       </w:pPr>
       <w:r>
         <w:rPr>
@@ -4090,9 +4337,6 @@
       <w:pPr>
         <w:pStyle w:val="ListParagraph"/>
         <w:ind w:left="360" w:firstLineChars="0" w:firstLine="0"/>
-        <w:rPr>
-          <w:rFonts w:hint="eastAsia"/>
-        </w:rPr>
       </w:pPr>
       <w:r>
         <w:t xml:space="preserve">}) </w:t>
@@ -4102,25 +4346,18 @@
       <w:pPr>
         <w:pStyle w:val="ListParagraph"/>
         <w:ind w:left="360" w:firstLineChars="0" w:firstLine="0"/>
-        <w:rPr>
-          <w:rFonts w:hint="eastAsia"/>
-        </w:rPr>
       </w:pPr>
     </w:p>
     <w:p>
       <w:pPr>
         <w:pStyle w:val="ListParagraph"/>
         <w:ind w:left="360" w:firstLineChars="0" w:firstLine="0"/>
-        <w:rPr>
-          <w:rFonts w:hint="eastAsia"/>
-        </w:rPr>
       </w:pPr>
     </w:p>
     <w:p>
       <w:pPr>
         <w:pStyle w:val="Heading3"/>
         <w:rPr>
-          <w:rFonts w:hint="eastAsia"/>
           <w:sz w:val="21"/>
           <w:szCs w:val="21"/>
         </w:rPr>
@@ -4135,11 +4372,6 @@
       </w:r>
     </w:p>
     <w:p>
-      <w:pPr>
-        <w:rPr>
-          <w:rFonts w:hint="eastAsia"/>
-        </w:rPr>
-      </w:pPr>
       <w:proofErr w:type="spellStart"/>
       <w:proofErr w:type="gramStart"/>
       <w:r>
@@ -4158,16 +4390,12 @@
       <w:pPr>
         <w:pStyle w:val="ListParagraph"/>
         <w:ind w:left="360" w:firstLineChars="0" w:firstLine="0"/>
-        <w:rPr>
-          <w:rFonts w:hint="eastAsia"/>
-        </w:rPr>
       </w:pPr>
     </w:p>
     <w:p>
       <w:pPr>
         <w:pStyle w:val="Heading3"/>
         <w:rPr>
-          <w:rFonts w:hint="eastAsia"/>
           <w:sz w:val="21"/>
           <w:szCs w:val="21"/>
         </w:rPr>
@@ -4182,11 +4410,6 @@
       </w:r>
     </w:p>
     <w:p>
-      <w:pPr>
-        <w:rPr>
-          <w:rFonts w:hint="eastAsia"/>
-        </w:rPr>
-      </w:pPr>
       <w:r>
         <w:rPr>
           <w:rFonts w:hint="eastAsia"/>
@@ -4198,9 +4421,6 @@
       <w:pPr>
         <w:pStyle w:val="ListParagraph"/>
         <w:ind w:left="360" w:firstLineChars="0" w:firstLine="0"/>
-        <w:rPr>
-          <w:rFonts w:hint="eastAsia"/>
-        </w:rPr>
       </w:pPr>
     </w:p>
     <w:p>

</xml_diff>